<commit_message>
Supervised, unsupervise machine learning doc file
</commit_message>
<xml_diff>
--- a/Supervised Learning includes with Features.docx
+++ b/Supervised Learning includes with Features.docx
@@ -100,6 +100,257 @@
     <w:p>
       <w:r>
         <w:t>Unsupervised learning is a machine learning technique, where you do not need to supervise the model. Instead, you need to allow the model to work on its own to discover information. It mainly deals with the unlabeled data.</w:t>
+      </w:r>
+    </w:p>
+    <w:p/>
+    <w:p>
+      <w:pPr>
+        <w:jc w:val="center"/>
+      </w:pPr>
+      <w:r>
+        <w:rPr>
+          <w:noProof/>
+        </w:rPr>
+        <w:drawing>
+          <wp:inline distT="0" distB="0" distL="0" distR="0" wp14:anchorId="73C2048A" wp14:editId="411E1385">
+            <wp:extent cx="5943600" cy="2924175"/>
+            <wp:effectExtent l="0" t="0" r="0" b="9525"/>
+            <wp:docPr id="1" name="Picture 1" descr="A picture containing text, screenshot&#10;&#10;Description automatically generated"/>
+            <wp:cNvGraphicFramePr>
+              <a:graphicFrameLocks xmlns:a="http://schemas.openxmlformats.org/drawingml/2006/main" noChangeAspect="1"/>
+            </wp:cNvGraphicFramePr>
+            <a:graphic xmlns:a="http://schemas.openxmlformats.org/drawingml/2006/main">
+              <a:graphicData uri="http://schemas.openxmlformats.org/drawingml/2006/picture">
+                <pic:pic xmlns:pic="http://schemas.openxmlformats.org/drawingml/2006/picture">
+                  <pic:nvPicPr>
+                    <pic:cNvPr id="1" name="Picture 1" descr="A picture containing text, screenshot&#10;&#10;Description automatically generated"/>
+                    <pic:cNvPicPr/>
+                  </pic:nvPicPr>
+                  <pic:blipFill>
+                    <a:blip r:embed="rId4"/>
+                    <a:stretch>
+                      <a:fillRect/>
+                    </a:stretch>
+                  </pic:blipFill>
+                  <pic:spPr>
+                    <a:xfrm>
+                      <a:off x="0" y="0"/>
+                      <a:ext cx="5943600" cy="2924175"/>
+                    </a:xfrm>
+                    <a:prstGeom prst="rect">
+                      <a:avLst/>
+                    </a:prstGeom>
+                  </pic:spPr>
+                </pic:pic>
+              </a:graphicData>
+            </a:graphic>
+          </wp:inline>
+        </w:drawing>
+      </w:r>
+    </w:p>
+    <w:p>
+      <w:pPr>
+        <w:jc w:val="center"/>
+        <w:rPr>
+          <w:b/>
+          <w:bCs/>
+          <w:sz w:val="30"/>
+          <w:szCs w:val="30"/>
+        </w:rPr>
+      </w:pPr>
+    </w:p>
+    <w:p>
+      <w:pPr>
+        <w:jc w:val="center"/>
+        <w:rPr>
+          <w:b/>
+          <w:bCs/>
+          <w:sz w:val="30"/>
+          <w:szCs w:val="30"/>
+        </w:rPr>
+      </w:pPr>
+    </w:p>
+    <w:p>
+      <w:pPr>
+        <w:jc w:val="center"/>
+        <w:rPr>
+          <w:b/>
+          <w:bCs/>
+          <w:sz w:val="30"/>
+          <w:szCs w:val="30"/>
+        </w:rPr>
+      </w:pPr>
+    </w:p>
+    <w:p>
+      <w:pPr>
+        <w:jc w:val="center"/>
+        <w:rPr>
+          <w:b/>
+          <w:bCs/>
+          <w:sz w:val="30"/>
+          <w:szCs w:val="30"/>
+        </w:rPr>
+      </w:pPr>
+    </w:p>
+    <w:p>
+      <w:pPr>
+        <w:jc w:val="center"/>
+        <w:rPr>
+          <w:b/>
+          <w:bCs/>
+          <w:sz w:val="30"/>
+          <w:szCs w:val="30"/>
+        </w:rPr>
+      </w:pPr>
+    </w:p>
+    <w:p>
+      <w:pPr>
+        <w:jc w:val="center"/>
+        <w:rPr>
+          <w:b/>
+          <w:bCs/>
+          <w:sz w:val="30"/>
+          <w:szCs w:val="30"/>
+        </w:rPr>
+      </w:pPr>
+    </w:p>
+    <w:p>
+      <w:pPr>
+        <w:jc w:val="center"/>
+        <w:rPr>
+          <w:b/>
+          <w:bCs/>
+          <w:sz w:val="30"/>
+          <w:szCs w:val="30"/>
+        </w:rPr>
+      </w:pPr>
+      <w:r>
+        <w:rPr>
+          <w:b/>
+          <w:bCs/>
+          <w:sz w:val="30"/>
+          <w:szCs w:val="30"/>
+        </w:rPr>
+        <w:lastRenderedPageBreak/>
+        <w:t xml:space="preserve">Algorithms </w:t>
+      </w:r>
+    </w:p>
+    <w:p>
+      <w:pPr>
+        <w:jc w:val="center"/>
+        <w:rPr>
+          <w:b/>
+          <w:bCs/>
+          <w:sz w:val="30"/>
+          <w:szCs w:val="30"/>
+        </w:rPr>
+      </w:pPr>
+      <w:r>
+        <w:rPr>
+          <w:noProof/>
+        </w:rPr>
+        <w:drawing>
+          <wp:inline distT="0" distB="0" distL="0" distR="0" wp14:anchorId="70F5D6E2" wp14:editId="4E383146">
+            <wp:extent cx="5943600" cy="3873500"/>
+            <wp:effectExtent l="0" t="0" r="0" b="0"/>
+            <wp:docPr id="2" name="Picture 2" descr="A diagram of machine learning&#10;&#10;Description automatically generated with medium confidence"/>
+            <wp:cNvGraphicFramePr>
+              <a:graphicFrameLocks xmlns:a="http://schemas.openxmlformats.org/drawingml/2006/main" noChangeAspect="1"/>
+            </wp:cNvGraphicFramePr>
+            <a:graphic xmlns:a="http://schemas.openxmlformats.org/drawingml/2006/main">
+              <a:graphicData uri="http://schemas.openxmlformats.org/drawingml/2006/picture">
+                <pic:pic xmlns:pic="http://schemas.openxmlformats.org/drawingml/2006/picture">
+                  <pic:nvPicPr>
+                    <pic:cNvPr id="2" name="Picture 2" descr="A diagram of machine learning&#10;&#10;Description automatically generated with medium confidence"/>
+                    <pic:cNvPicPr/>
+                  </pic:nvPicPr>
+                  <pic:blipFill>
+                    <a:blip r:embed="rId5"/>
+                    <a:stretch>
+                      <a:fillRect/>
+                    </a:stretch>
+                  </pic:blipFill>
+                  <pic:spPr>
+                    <a:xfrm>
+                      <a:off x="0" y="0"/>
+                      <a:ext cx="5943600" cy="3873500"/>
+                    </a:xfrm>
+                    <a:prstGeom prst="rect">
+                      <a:avLst/>
+                    </a:prstGeom>
+                  </pic:spPr>
+                </pic:pic>
+              </a:graphicData>
+            </a:graphic>
+          </wp:inline>
+        </w:drawing>
+      </w:r>
+    </w:p>
+    <w:p>
+      <w:r>
+        <w:rPr>
+          <w:b/>
+          <w:bCs/>
+        </w:rPr>
+        <w:t xml:space="preserve">SVM </w:t>
+      </w:r>
+      <w:r>
+        <w:t>means Support vector Machine</w:t>
+      </w:r>
+    </w:p>
+    <w:p>
+      <w:r>
+        <w:rPr>
+          <w:b/>
+          <w:bCs/>
+        </w:rPr>
+        <w:t xml:space="preserve">PCA </w:t>
+      </w:r>
+      <w:r>
+        <w:t xml:space="preserve">means Principal Component Analysis </w:t>
+      </w:r>
+    </w:p>
+    <w:p/>
+    <w:p>
+      <w:r>
+        <w:rPr>
+          <w:noProof/>
+        </w:rPr>
+        <w:drawing>
+          <wp:inline distT="0" distB="0" distL="0" distR="0" wp14:anchorId="60B2506E" wp14:editId="4FCEB0CE">
+            <wp:extent cx="5943600" cy="2782570"/>
+            <wp:effectExtent l="0" t="0" r="0" b="0"/>
+            <wp:docPr id="3" name="Picture 3" descr="A picture containing text, screenshot, food&#10;&#10;Description automatically generated"/>
+            <wp:cNvGraphicFramePr>
+              <a:graphicFrameLocks xmlns:a="http://schemas.openxmlformats.org/drawingml/2006/main" noChangeAspect="1"/>
+            </wp:cNvGraphicFramePr>
+            <a:graphic xmlns:a="http://schemas.openxmlformats.org/drawingml/2006/main">
+              <a:graphicData uri="http://schemas.openxmlformats.org/drawingml/2006/picture">
+                <pic:pic xmlns:pic="http://schemas.openxmlformats.org/drawingml/2006/picture">
+                  <pic:nvPicPr>
+                    <pic:cNvPr id="3" name="Picture 3" descr="A picture containing text, screenshot, food&#10;&#10;Description automatically generated"/>
+                    <pic:cNvPicPr/>
+                  </pic:nvPicPr>
+                  <pic:blipFill>
+                    <a:blip r:embed="rId6"/>
+                    <a:stretch>
+                      <a:fillRect/>
+                    </a:stretch>
+                  </pic:blipFill>
+                  <pic:spPr>
+                    <a:xfrm>
+                      <a:off x="0" y="0"/>
+                      <a:ext cx="5943600" cy="2782570"/>
+                    </a:xfrm>
+                    <a:prstGeom prst="rect">
+                      <a:avLst/>
+                    </a:prstGeom>
+                  </pic:spPr>
+                </pic:pic>
+              </a:graphicData>
+            </a:graphic>
+          </wp:inline>
+        </w:drawing>
       </w:r>
     </w:p>
     <w:sectPr>

</xml_diff>

<commit_message>
Doc file of ML updated
</commit_message>
<xml_diff>
--- a/Supervised Learning includes with Features.docx
+++ b/Supervised Learning includes with Features.docx
@@ -80,21 +80,7 @@
           <w:b/>
           <w:bCs/>
         </w:rPr>
-        <w:t xml:space="preserve">What is </w:t>
-      </w:r>
-      <w:r>
-        <w:rPr>
-          <w:b/>
-          <w:bCs/>
-        </w:rPr>
-        <w:t>Uns</w:t>
-      </w:r>
-      <w:r>
-        <w:rPr>
-          <w:b/>
-          <w:bCs/>
-        </w:rPr>
-        <w:t>upervised Machine Learning?</w:t>
+        <w:t>What is Unsupervised Machine Learning?</w:t>
       </w:r>
     </w:p>
     <w:p>
@@ -295,8 +281,13 @@
         <w:t xml:space="preserve">SVM </w:t>
       </w:r>
       <w:r>
-        <w:t>means Support vector Machine</w:t>
-      </w:r>
+        <w:t xml:space="preserve">means Support vector </w:t>
+      </w:r>
+      <w:proofErr w:type="gramStart"/>
+      <w:r>
+        <w:t>Machine</w:t>
+      </w:r>
+      <w:proofErr w:type="gramEnd"/>
     </w:p>
     <w:p>
       <w:r>
@@ -353,6 +344,73 @@
         </w:drawing>
       </w:r>
     </w:p>
+    <w:p>
+      <w:r>
+        <w:rPr>
+          <w:noProof/>
+        </w:rPr>
+        <w:lastRenderedPageBreak/>
+        <w:drawing>
+          <wp:inline distT="0" distB="0" distL="0" distR="0" wp14:anchorId="19F36816" wp14:editId="1720C7D2">
+            <wp:extent cx="5943600" cy="3178175"/>
+            <wp:effectExtent l="0" t="0" r="0" b="3175"/>
+            <wp:docPr id="4" name="Picture 4"/>
+            <wp:cNvGraphicFramePr>
+              <a:graphicFrameLocks xmlns:a="http://schemas.openxmlformats.org/drawingml/2006/main" noChangeAspect="1"/>
+            </wp:cNvGraphicFramePr>
+            <a:graphic xmlns:a="http://schemas.openxmlformats.org/drawingml/2006/main">
+              <a:graphicData uri="http://schemas.openxmlformats.org/drawingml/2006/picture">
+                <pic:pic xmlns:pic="http://schemas.openxmlformats.org/drawingml/2006/picture">
+                  <pic:nvPicPr>
+                    <pic:cNvPr id="1" name=""/>
+                    <pic:cNvPicPr/>
+                  </pic:nvPicPr>
+                  <pic:blipFill>
+                    <a:blip r:embed="rId7"/>
+                    <a:stretch>
+                      <a:fillRect/>
+                    </a:stretch>
+                  </pic:blipFill>
+                  <pic:spPr>
+                    <a:xfrm>
+                      <a:off x="0" y="0"/>
+                      <a:ext cx="5943600" cy="3178175"/>
+                    </a:xfrm>
+                    <a:prstGeom prst="rect">
+                      <a:avLst/>
+                    </a:prstGeom>
+                  </pic:spPr>
+                </pic:pic>
+              </a:graphicData>
+            </a:graphic>
+          </wp:inline>
+        </w:drawing>
+      </w:r>
+    </w:p>
+    <w:p>
+      <w:r>
+        <w:rPr>
+          <w:b/>
+          <w:bCs/>
+        </w:rPr>
+        <w:t xml:space="preserve">Linear Regression: </w:t>
+      </w:r>
+      <w:r>
+        <w:t xml:space="preserve">Linear refers to a straight line, and regression refers to, predict a real value as an output. </w:t>
+      </w:r>
+      <w:r>
+        <w:t>So,</w:t>
+      </w:r>
+      <w:r>
+        <w:t xml:space="preserve"> it’s like Linear Regression means predict a value using a straight line. If model predict value with a curve line, that would be polynomial regression. </w:t>
+      </w:r>
+    </w:p>
+    <w:p>
+      <w:r>
+        <w:t xml:space="preserve">Linear regression is a process to make relation between independent variable and dependent variable. </w:t>
+      </w:r>
+    </w:p>
+    <w:p/>
     <w:sectPr>
       <w:pgSz w:w="12240" w:h="15840"/>
       <w:pgMar w:top="1440" w:right="1440" w:bottom="1440" w:left="1440" w:header="720" w:footer="720" w:gutter="0"/>

</xml_diff>